<commit_message>
Generación automatica con IA local para Titulo
</commit_message>
<xml_diff>
--- a/templates/portada_manuales_techxagon.docx
+++ b/templates/portada_manuales_techxagon.docx
@@ -14,16 +14,6 @@
           <w:szCs w:val="52"/>
         </w:rPr>
       </w:pPr>
-      <w:r>
-        <w:rPr>
-          <w:rFonts w:ascii="Cambria" w:hAnsi="Cambria"/>
-          <w:b/>
-          <w:bCs/>
-          <w:sz w:val="52"/>
-          <w:szCs w:val="52"/>
-        </w:rPr>
-        <w:t xml:space="preserve">Manual para </w:t>
-      </w:r>
       <w:r>
         <w:rPr>
           <w:rFonts w:ascii="Cambria" w:hAnsi="Cambria"/>

</xml_diff>